<commit_message>
added more notes, finished the document
</commit_message>
<xml_diff>
--- a/git_guide.docx
+++ b/git_guide.docx
@@ -43,7 +43,16 @@
         </w:numPr>
       </w:pPr>
       <w:r>
-        <w:t>Creates a new repository locally</w:t>
+        <w:t xml:space="preserve">Creates a new </w:t>
+      </w:r>
+      <w:r>
+        <w:t xml:space="preserve">empty </w:t>
+      </w:r>
+      <w:r>
+        <w:t>repository locally</w:t>
+      </w:r>
+      <w:r>
+        <w:t xml:space="preserve"> (.git). An initial branch without any commits will be created.</w:t>
       </w:r>
       <w:r>
         <w:rPr>
@@ -137,8 +146,13 @@
         </w:numPr>
       </w:pPr>
       <w:r>
-        <w:t>Adds all new files (also edited files)</w:t>
-      </w:r>
+        <w:t>Used to update the index using the current content found in the working tree. It prepares the content staged for the next commit. It can either add all files in the path or specifically chosen files. Can be performed multiple times before commit.</w:t>
+      </w:r>
+    </w:p>
+    <w:p>
+      <w:pPr>
+        <w:pStyle w:val="ListParagraph"/>
+      </w:pPr>
       <w:r>
         <w:rPr>
           <w:noProof/>
@@ -383,7 +397,7 @@
         <w:rPr>
           <w:noProof/>
         </w:rPr>
-        <w:t xml:space="preserve"> </w:t>
+        <w:t>. Creates a new commit containing the current contents of the index (created by add) and the given log message describing the changes (comments in “”).</w:t>
       </w:r>
       <w:r>
         <w:rPr>
@@ -502,13 +516,11 @@
         <w:t xml:space="preserve">used to </w:t>
       </w:r>
       <w:r>
-        <w:t xml:space="preserve">clone </w:t>
-      </w:r>
-      <w:proofErr w:type="gramStart"/>
-      <w:r>
-        <w:t>repositories</w:t>
-      </w:r>
-      <w:proofErr w:type="gramEnd"/>
+        <w:t>clone repositories</w:t>
+      </w:r>
+      <w:r>
+        <w:t>. Includes many different commands.</w:t>
+      </w:r>
     </w:p>
     <w:p>
       <w:pPr>
@@ -576,11 +588,14 @@
         </w:numPr>
       </w:pPr>
       <w:r>
-        <w:t xml:space="preserve">Different uses -&gt; add, rename, </w:t>
+        <w:t>Different uses -&gt; add, rename, remove,</w:t>
+      </w:r>
+      <w:r>
+        <w:t xml:space="preserve"> set-head, set-</w:t>
       </w:r>
       <w:proofErr w:type="gramStart"/>
       <w:r>
-        <w:t>remove,..</w:t>
+        <w:t>branches,..</w:t>
       </w:r>
       <w:proofErr w:type="gramEnd"/>
     </w:p>
@@ -618,13 +633,8 @@
         </w:numPr>
       </w:pPr>
       <w:r>
-        <w:t xml:space="preserve">Used to update remote node with current </w:t>
-      </w:r>
-      <w:proofErr w:type="gramStart"/>
-      <w:r>
-        <w:t>node</w:t>
-      </w:r>
-      <w:proofErr w:type="gramEnd"/>
+        <w:t>Used to upload local commits to a remote.</w:t>
+      </w:r>
     </w:p>
     <w:p>
       <w:r>
@@ -710,7 +720,19 @@
         </w:numPr>
       </w:pPr>
       <w:r>
-        <w:t>Used to create a new branch in the local repository that can be worked on separately from the main branch and later merged.</w:t>
+        <w:t xml:space="preserve">Used to </w:t>
+      </w:r>
+      <w:r>
+        <w:t>list, create, or delete branches. C</w:t>
+      </w:r>
+      <w:r>
+        <w:t>reate</w:t>
+      </w:r>
+      <w:r>
+        <w:t>s</w:t>
+      </w:r>
+      <w:r>
+        <w:t xml:space="preserve"> a new branch in the local repository that can be worked on separately from the main branch and later merged.</w:t>
       </w:r>
     </w:p>
     <w:p>
@@ -824,13 +846,11 @@
         </w:numPr>
       </w:pPr>
       <w:r>
-        <w:t xml:space="preserve">Makes chosen node the current </w:t>
-      </w:r>
-      <w:proofErr w:type="gramStart"/>
-      <w:r>
-        <w:t>HEAD</w:t>
-      </w:r>
-      <w:proofErr w:type="gramEnd"/>
+        <w:t>Makes chosen node the current HEAD</w:t>
+      </w:r>
+      <w:r>
+        <w:t xml:space="preserve"> – switches branches or restores working tree files. Updates files in the working tree to match the version in the index or the specified tree.</w:t>
+      </w:r>
     </w:p>
     <w:p>
       <w:pPr>
@@ -955,6 +975,14 @@
         <w:t>branch_name</w:t>
       </w:r>
       <w:proofErr w:type="spellEnd"/>
+      <w:r>
+        <w:t>/</w:t>
+      </w:r>
+      <w:proofErr w:type="spellStart"/>
+      <w:r>
+        <w:t>commit_name</w:t>
+      </w:r>
+      <w:proofErr w:type="spellEnd"/>
     </w:p>
     <w:p>
       <w:pPr>
@@ -986,15 +1014,27 @@
         </w:numPr>
       </w:pPr>
       <w:r>
-        <w:t xml:space="preserve">Used to merge target branch into current branch. To update main </w:t>
+        <w:t>Used to merge target branch into current branch</w:t>
+      </w:r>
+      <w:r>
+        <w:t xml:space="preserve"> (allows to join two or more development branches together)</w:t>
+      </w:r>
+      <w:r>
+        <w:t xml:space="preserve">. To update main </w:t>
+      </w:r>
+      <w:r>
+        <w:t>branch,</w:t>
+      </w:r>
+      <w:r>
+        <w:t xml:space="preserve"> you </w:t>
       </w:r>
       <w:proofErr w:type="gramStart"/>
       <w:r>
-        <w:t>branch</w:t>
+        <w:t>have to</w:t>
       </w:r>
       <w:proofErr w:type="gramEnd"/>
       <w:r>
-        <w:t xml:space="preserve"> you have to first switch into it.</w:t>
+        <w:t xml:space="preserve"> first switch into it.</w:t>
       </w:r>
     </w:p>
     <w:p>
@@ -1109,7 +1149,13 @@
         </w:numPr>
       </w:pPr>
       <w:r>
-        <w:t>Shows the history of commits in the terminal, can be altered using special arguments.</w:t>
+        <w:t xml:space="preserve">Shows the history of </w:t>
+      </w:r>
+      <w:r>
+        <w:t xml:space="preserve">reachable </w:t>
+      </w:r>
+      <w:r>
+        <w:t>commits in the terminal, can be altered using special arguments.</w:t>
       </w:r>
     </w:p>
     <w:p>
@@ -1117,6 +1163,9 @@
         <w:ind w:left="360"/>
       </w:pPr>
       <w:r>
+        <w:rPr>
+          <w:noProof/>
+        </w:rPr>
         <w:drawing>
           <wp:inline distT="0" distB="0" distL="0" distR="0" wp14:anchorId="39D8B1A0" wp14:editId="3C0EFAEC">
             <wp:extent cx="4581525" cy="2840546"/>
@@ -1166,6 +1215,9 @@
         <w:ind w:left="360"/>
       </w:pPr>
       <w:r>
+        <w:rPr>
+          <w:noProof/>
+        </w:rPr>
         <w:drawing>
           <wp:inline distT="0" distB="0" distL="0" distR="0" wp14:anchorId="2AB11B05" wp14:editId="3CEC48B4">
             <wp:extent cx="4610100" cy="2922898"/>

</xml_diff>